<commit_message>
added report scrum master of sprint 5
</commit_message>
<xml_diff>
--- a/Reportes-SCRUM/Sprint 5 - Reporte Scrum Master.docx
+++ b/Reportes-SCRUM/Sprint 5 - Reporte Scrum Master.docx
@@ -245,14 +245,7 @@
                 <w:b/>
                 <w:bCs/>
               </w:rPr>
-              <w:t xml:space="preserve">Scrum </w:t>
-            </w:r>
-            <w:r>
-              <w:rPr>
-                <w:b/>
-                <w:bCs/>
-              </w:rPr>
-              <w:t>Master encargado</w:t>
+              <w:t>Scrum Master encargado</w:t>
             </w:r>
           </w:p>
         </w:tc>
@@ -482,19 +475,11 @@
             <w:r>
               <w:t>Emily Mel</w:t>
             </w:r>
-            <w:proofErr w:type="spellStart"/>
-            <w:r>
-              <w:rPr>
-                <w:lang w:val="es-CR"/>
-              </w:rPr>
-              <w:t>éndez</w:t>
-            </w:r>
-            <w:proofErr w:type="spellEnd"/>
-            <w:r>
-              <w:rPr>
-                <w:lang w:val="es-CR"/>
-              </w:rPr>
-              <w:t xml:space="preserve"> Castro</w:t>
+            <w:r>
+              <w:rPr>
+                <w:lang w:val="es-CR"/>
+              </w:rPr>
+              <w:t>éndez Castro</w:t>
             </w:r>
           </w:p>
         </w:tc>
@@ -522,18 +507,7 @@
               <w:spacing w:line="240" w:lineRule="auto"/>
             </w:pPr>
             <w:r>
-              <w:t xml:space="preserve">Las actividades de coordinación se realizaron diarias mediante una reunión de 15 minutos donde se </w:t>
-            </w:r>
-            <w:r>
-              <w:t xml:space="preserve">informaba que se hizo el día anterior, que se haría el día de la reunión y si se presentó algún inconveniente, esto mediante herramientas como Zoom, </w:t>
-            </w:r>
-            <w:proofErr w:type="spellStart"/>
-            <w:r>
-              <w:t>Discord</w:t>
-            </w:r>
-            <w:proofErr w:type="spellEnd"/>
-            <w:r>
-              <w:t xml:space="preserve"> y WhatsApp.</w:t>
+              <w:t>Las actividades de coordinación se realizaron diarias mediante una reunión de 15 minutos donde se informaba que se hizo el día anterior, que se haría el día de la reunión y si se presentó algún inconveniente, esto mediante herramientas como Zoom, Discord y WhatsApp.</w:t>
             </w:r>
           </w:p>
           <w:p>
@@ -681,25 +655,13 @@
               <w:rPr>
                 <w:lang w:val="es-CR"/>
               </w:rPr>
-              <w:t>GPC-8</w:t>
-            </w:r>
-            <w:r>
-              <w:rPr>
-                <w:lang w:val="es-CR"/>
-              </w:rPr>
-              <w:t xml:space="preserve">6, </w:t>
-            </w:r>
-            <w:r>
-              <w:rPr>
-                <w:lang w:val="es-CR"/>
-              </w:rPr>
-              <w:t>G</w:t>
-            </w:r>
-            <w:r>
-              <w:rPr>
-                <w:lang w:val="es-CR"/>
-              </w:rPr>
-              <w:t>PC-</w:t>
+              <w:t xml:space="preserve">GPC-86, </w:t>
+            </w:r>
+            <w:r>
+              <w:rPr>
+                <w:lang w:val="es-CR"/>
+              </w:rPr>
+              <w:t>GPC-</w:t>
             </w:r>
             <w:r>
               <w:rPr>
@@ -762,25 +724,7 @@
               <w:rPr>
                 <w:lang w:val="es-CR"/>
               </w:rPr>
-              <w:t>GPC-9</w:t>
-            </w:r>
-            <w:r>
-              <w:rPr>
-                <w:lang w:val="es-CR"/>
-              </w:rPr>
-              <w:t xml:space="preserve">2, </w:t>
-            </w:r>
-            <w:r>
-              <w:rPr>
-                <w:lang w:val="es-CR"/>
-              </w:rPr>
-              <w:t>GPC-9</w:t>
-            </w:r>
-            <w:r>
-              <w:rPr>
-                <w:lang w:val="es-CR"/>
-              </w:rPr>
-              <w:t>3,</w:t>
+              <w:t>GPC-92, GPC-93,</w:t>
             </w:r>
             <w:r>
               <w:rPr>
@@ -792,61 +736,19 @@
               <w:rPr>
                 <w:lang w:val="es-CR"/>
               </w:rPr>
-              <w:t>GPC-9</w:t>
-            </w:r>
-            <w:r>
-              <w:rPr>
-                <w:lang w:val="es-CR"/>
-              </w:rPr>
-              <w:t xml:space="preserve">4, </w:t>
-            </w:r>
-            <w:r>
-              <w:rPr>
-                <w:lang w:val="es-CR"/>
-              </w:rPr>
-              <w:t>GPC-</w:t>
-            </w:r>
-            <w:r>
-              <w:rPr>
-                <w:lang w:val="es-CR"/>
-              </w:rPr>
-              <w:t xml:space="preserve">95, </w:t>
-            </w:r>
-            <w:r>
-              <w:rPr>
-                <w:lang w:val="es-CR"/>
-              </w:rPr>
-              <w:t>GPC-9</w:t>
-            </w:r>
-            <w:r>
-              <w:rPr>
-                <w:lang w:val="es-CR"/>
-              </w:rPr>
-              <w:t xml:space="preserve">6, </w:t>
-            </w:r>
-            <w:r>
-              <w:rPr>
-                <w:lang w:val="es-CR"/>
-              </w:rPr>
-              <w:t>GPC-9</w:t>
-            </w:r>
-            <w:r>
-              <w:rPr>
-                <w:lang w:val="es-CR"/>
-              </w:rPr>
-              <w:t>7</w:t>
-            </w:r>
-            <w:r>
-              <w:rPr>
-                <w:lang w:val="es-CR"/>
-              </w:rPr>
-              <w:t>,</w:t>
-            </w:r>
-            <w:r>
-              <w:rPr>
-                <w:lang w:val="es-CR"/>
-              </w:rPr>
-              <w:t xml:space="preserve"> </w:t>
+              <w:t xml:space="preserve">GPC-94, </w:t>
+            </w:r>
+            <w:r>
+              <w:rPr>
+                <w:lang w:val="es-CR"/>
+              </w:rPr>
+              <w:t xml:space="preserve">GPC-95, </w:t>
+            </w:r>
+            <w:r>
+              <w:rPr>
+                <w:lang w:val="es-CR"/>
+              </w:rPr>
+              <w:t xml:space="preserve">GPC-96, GPC-97, </w:t>
             </w:r>
             <w:r>
               <w:rPr>
@@ -993,10 +895,7 @@
               <w:spacing w:line="240" w:lineRule="auto"/>
             </w:pPr>
             <w:r>
-              <w:t xml:space="preserve">Las pruebas para cada una de las tareas se ejecutaron. Se realizaron algunas mejoras hasta </w:t>
-            </w:r>
-            <w:r>
-              <w:t>obtener el resultado esperado.</w:t>
+              <w:t>Las pruebas para cada una de las tareas se ejecutaron. Se realizaron algunas mejoras hasta obtener el resultado esperado.</w:t>
             </w:r>
           </w:p>
         </w:tc>
@@ -1844,15 +1743,12 @@
     <w:p/>
     <w:p>
       <w:r>
-        <w:rPr>
-          <w:noProof/>
-        </w:rPr>
         <w:lastRenderedPageBreak/>
         <w:drawing>
-          <wp:inline distT="0" distB="0" distL="0" distR="0" wp14:anchorId="49D6B453" wp14:editId="4CD09DA8">
-            <wp:extent cx="5504815" cy="2040890"/>
-            <wp:effectExtent l="0" t="0" r="0" b="0"/>
-            <wp:docPr id="1" name="Imagen4"/>
+          <wp:inline distT="0" distB="0" distL="0" distR="0" wp14:anchorId="22FB5BFB" wp14:editId="513F6BB0">
+            <wp:extent cx="5733415" cy="2427605"/>
+            <wp:effectExtent l="0" t="0" r="635" b="0"/>
+            <wp:docPr id="1" name="Imagen 1"/>
             <wp:cNvGraphicFramePr>
               <a:graphicFrameLocks xmlns:a="http://schemas.openxmlformats.org/drawingml/2006/main" noChangeAspect="1"/>
             </wp:cNvGraphicFramePr>
@@ -1860,15 +1756,8 @@
               <a:graphicData uri="http://schemas.openxmlformats.org/drawingml/2006/picture">
                 <pic:pic xmlns:pic="http://schemas.openxmlformats.org/drawingml/2006/picture">
                   <pic:nvPicPr>
-                    <pic:cNvPr id="1" name="Imagen4"/>
-                    <pic:cNvPicPr>
-                      <a:picLocks noChangeAspect="1"/>
-                      <a:extLst>
-                        <a:ext uri="smNativeData">
-                          <sm:smNativeData xmlns:sm="smNativeData" xmlns:w="http://schemas.openxmlformats.org/wordprocessingml/2006/main" xmlns:w10="urn:schemas-microsoft-com:office:word" xmlns:v="urn:schemas-microsoft-com:vml" xmlns:o="urn:schemas-microsoft-com:office:office" xmlns="" val="SMDATA_14_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"/>
-                        </a:ext>
-                      </a:extLst>
-                    </pic:cNvPicPr>
+                    <pic:cNvPr id="1" name=""/>
+                    <pic:cNvPicPr/>
                   </pic:nvPicPr>
                   <pic:blipFill>
                     <a:blip r:embed="rId6"/>
@@ -1879,15 +1768,11 @@
                   <pic:spPr>
                     <a:xfrm>
                       <a:off x="0" y="0"/>
-                      <a:ext cx="5504815" cy="2040890"/>
+                      <a:ext cx="5733415" cy="2427605"/>
                     </a:xfrm>
                     <a:prstGeom prst="rect">
                       <a:avLst/>
                     </a:prstGeom>
-                    <a:noFill/>
-                    <a:ln w="12700">
-                      <a:noFill/>
-                    </a:ln>
                   </pic:spPr>
                 </pic:pic>
               </a:graphicData>
@@ -1926,14 +1811,11 @@
     </w:p>
     <w:p>
       <w:r>
-        <w:rPr>
-          <w:noProof/>
-        </w:rPr>
         <w:drawing>
-          <wp:inline distT="0" distB="0" distL="0" distR="0" wp14:anchorId="7A3D1723" wp14:editId="14AD8324">
-            <wp:extent cx="5504815" cy="2324735"/>
-            <wp:effectExtent l="0" t="0" r="0" b="0"/>
-            <wp:docPr id="2" name="Imagen5"/>
+          <wp:inline distT="0" distB="0" distL="0" distR="0" wp14:anchorId="147C23F1" wp14:editId="19C402A2">
+            <wp:extent cx="5733415" cy="1915795"/>
+            <wp:effectExtent l="0" t="0" r="635" b="8255"/>
+            <wp:docPr id="3" name="Imagen 3"/>
             <wp:cNvGraphicFramePr>
               <a:graphicFrameLocks xmlns:a="http://schemas.openxmlformats.org/drawingml/2006/main" noChangeAspect="1"/>
             </wp:cNvGraphicFramePr>
@@ -1941,15 +1823,8 @@
               <a:graphicData uri="http://schemas.openxmlformats.org/drawingml/2006/picture">
                 <pic:pic xmlns:pic="http://schemas.openxmlformats.org/drawingml/2006/picture">
                   <pic:nvPicPr>
-                    <pic:cNvPr id="2" name="Imagen5"/>
-                    <pic:cNvPicPr>
-                      <a:picLocks noChangeAspect="1"/>
-                      <a:extLst>
-                        <a:ext uri="smNativeData">
-                          <sm:smNativeData xmlns:sm="smNativeData" xmlns:w="http://schemas.openxmlformats.org/wordprocessingml/2006/main" xmlns:w10="urn:schemas-microsoft-com:office:word" xmlns:v="urn:schemas-microsoft-com:vml" xmlns:o="urn:schemas-microsoft-com:office:office" xmlns="" val="SMDATA_14_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"/>
-                        </a:ext>
-                      </a:extLst>
-                    </pic:cNvPicPr>
+                    <pic:cNvPr id="1" name=""/>
+                    <pic:cNvPicPr/>
                   </pic:nvPicPr>
                   <pic:blipFill>
                     <a:blip r:embed="rId7"/>
@@ -1960,15 +1835,11 @@
                   <pic:spPr>
                     <a:xfrm>
                       <a:off x="0" y="0"/>
-                      <a:ext cx="5504815" cy="2324735"/>
+                      <a:ext cx="5733415" cy="1915795"/>
                     </a:xfrm>
                     <a:prstGeom prst="rect">
                       <a:avLst/>
                     </a:prstGeom>
-                    <a:noFill/>
-                    <a:ln w="12700">
-                      <a:noFill/>
-                    </a:ln>
                   </pic:spPr>
                 </pic:pic>
               </a:graphicData>
@@ -2049,7 +1920,7 @@
                     <wpg:cNvGrpSpPr>
                       <a:extLst>
                         <a:ext uri="smNativeData">
-                          <sm:smNativeData xmlns:sm="smNativeData" xmlns:w="http://schemas.openxmlformats.org/wordprocessingml/2006/main" xmlns:w10="urn:schemas-microsoft-com:office:word" xmlns:v="urn:schemas-microsoft-com:vml" xmlns:o="urn:schemas-microsoft-com:office:office" xmlns="" val="SMDATA_6_xqYgYBMAAAAlAAAAAQAAAA0BAAAAkAAAAEgAAACQAAAASAAAAAAAAAAAAAAAAAAAABcAAAAUAAAAAAAAAAAAAAD/fwAA/38AAAAAAAAJAAAABAAAAAAAAAAMAAAAEAAAAAAAAAAAAAAAAAAAAAAAAAAhAAAAQAAAADwAAAAAAAAAkOAAACAAAAAAAAAAAwAAAAEAAAAAAAAAAwAAAAAAAAAAAAAAsAIAAGkEAAAAAAAANSYAAFk9AAAoAAAACAAAAAEAAAABAAAA"/>
+                          <sm:smNativeData xmlns="" xmlns:o="urn:schemas-microsoft-com:office:office" xmlns:v="urn:schemas-microsoft-com:vml" xmlns:w10="urn:schemas-microsoft-com:office:word" xmlns:w="http://schemas.openxmlformats.org/wordprocessingml/2006/main" xmlns:sm="smNativeData" val="SMDATA_6_xqYgYBMAAAAlAAAAAQAAAA0BAAAAkAAAAEgAAACQAAAASAAAAAAAAAAAAAAAAAAAABcAAAAUAAAAAAAAAAAAAAD/fwAA/38AAAAAAAAJAAAABAAAAAAAAAAMAAAAEAAAAAAAAAAAAAAAAAAAAAAAAAAhAAAAQAAAADwAAAAAAAAAkOAAACAAAAAAAAAAAwAAAAEAAAAAAAAAAwAAAAAAAAAAAAAAsAIAAGkEAAAAAAAANSYAAFk9AAAoAAAACAAAAAEAAAABAAAA"/>
                         </a:ext>
                       </a:extLst>
                     </wpg:cNvGrpSpPr>
@@ -2067,7 +1938,7 @@
                         <a:cxnSpLocks noChangeShapeType="1"/>
                         <a:extLst>
                           <a:ext uri="smNativeData">
-                            <sm:smNativeData xmlns:sm="smNativeData" xmlns:w="http://schemas.openxmlformats.org/wordprocessingml/2006/main" xmlns:w10="urn:schemas-microsoft-com:office:word" xmlns:v="urn:schemas-microsoft-com:vml" xmlns:o="urn:schemas-microsoft-com:office:office" xmlns="" val="SMDATA_12_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"/>
+                            <sm:smNativeData xmlns="" xmlns:o="urn:schemas-microsoft-com:office:office" xmlns:v="urn:schemas-microsoft-com:vml" xmlns:w10="urn:schemas-microsoft-com:office:word" xmlns:w="http://schemas.openxmlformats.org/wordprocessingml/2006/main" xmlns:sm="smNativeData" val="SMDATA_12_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"/>
                           </a:ext>
                         </a:extLst>
                       </wps:cNvCnPr>
@@ -2093,7 +1964,7 @@
                       <wps:cNvSpPr>
                         <a:extLst>
                           <a:ext uri="smNativeData">
-                            <sm:smNativeData xmlns:sm="smNativeData" xmlns:w="http://schemas.openxmlformats.org/wordprocessingml/2006/main" xmlns:w10="urn:schemas-microsoft-com:office:word" xmlns:v="urn:schemas-microsoft-com:vml" xmlns:o="urn:schemas-microsoft-com:office:office" xmlns="" val="SMDATA_12_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"/>
+                            <sm:smNativeData xmlns="" xmlns:o="urn:schemas-microsoft-com:office:office" xmlns:v="urn:schemas-microsoft-com:vml" xmlns:w10="urn:schemas-microsoft-com:office:word" xmlns:w="http://schemas.openxmlformats.org/wordprocessingml/2006/main" xmlns:sm="smNativeData" val="SMDATA_12_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"/>
                           </a:ext>
                         </a:extLst>
                       </wps:cNvSpPr>
@@ -2356,6 +2227,7 @@
     <w:lsdException w:name="Strong" w:uiPriority="22" w:qFormat="1"/>
     <w:lsdException w:name="Emphasis" w:uiPriority="20" w:qFormat="1"/>
     <w:lsdException w:name="HTML Keyboard" w:semiHidden="1" w:unhideWhenUsed="1"/>
+    <w:lsdException w:name="Normal Table" w:semiHidden="1" w:unhideWhenUsed="1"/>
     <w:lsdException w:name="annotation subject" w:semiHidden="1" w:unhideWhenUsed="1"/>
     <w:lsdException w:name="No List" w:semiHidden="1" w:unhideWhenUsed="1"/>
     <w:lsdException w:name="Outline List 1" w:semiHidden="1" w:unhideWhenUsed="1"/>
@@ -2398,8 +2270,11 @@
     <w:lsdException w:name="Table Contemporary" w:semiHidden="1" w:unhideWhenUsed="1"/>
     <w:lsdException w:name="Table Elegant" w:semiHidden="1" w:unhideWhenUsed="1"/>
     <w:lsdException w:name="Table Professional" w:semiHidden="1" w:unhideWhenUsed="1"/>
+    <w:lsdException w:name="Table Subtle 1" w:semiHidden="1" w:unhideWhenUsed="1"/>
     <w:lsdException w:name="Table Subtle 2" w:semiHidden="1" w:unhideWhenUsed="1"/>
     <w:lsdException w:name="Table Web 1" w:semiHidden="1" w:unhideWhenUsed="1"/>
+    <w:lsdException w:name="Table Web 2" w:semiHidden="1" w:unhideWhenUsed="1"/>
+    <w:lsdException w:name="Table Web 3" w:semiHidden="1" w:unhideWhenUsed="1"/>
     <w:lsdException w:name="Balloon Text" w:semiHidden="1" w:unhideWhenUsed="1"/>
     <w:lsdException w:name="Table Grid" w:uiPriority="59"/>
     <w:lsdException w:name="Table Theme" w:semiHidden="1" w:unhideWhenUsed="1"/>

</xml_diff>